<commit_message>
Corrigidos alguns erros nos relatorios
</commit_message>
<xml_diff>
--- a/3rd/relatorioFinal.docx
+++ b/3rd/relatorioFinal.docx
@@ -7180,8 +7180,6 @@
           <w:szCs w:val="24"/>
         </w:rPr>
       </w:pPr>
-      <w:bookmarkStart w:id="6" w:name="_GoBack"/>
-      <w:bookmarkEnd w:id="6"/>
     </w:p>
     <w:p>
       <w:pPr>
@@ -8836,14 +8834,14 @@
           <w:rFonts w:ascii="Calibri" w:hAnsi="Calibri" w:cs="Calibri"/>
         </w:rPr>
       </w:pPr>
-      <w:bookmarkStart w:id="7" w:name="_Toc483496735"/>
+      <w:bookmarkStart w:id="6" w:name="_Toc483496735"/>
       <w:r>
         <w:rPr>
           <w:rFonts w:ascii="Calibri" w:hAnsi="Calibri" w:cs="Calibri"/>
         </w:rPr>
         <w:t>4.1. Análise de Formas Normais</w:t>
       </w:r>
-      <w:bookmarkEnd w:id="7"/>
+      <w:bookmarkEnd w:id="6"/>
     </w:p>
     <w:p>
       <w:pPr>
@@ -9098,7 +9096,7 @@
           <w:rFonts w:ascii="Calibri" w:hAnsi="Calibri" w:cs="Calibri"/>
         </w:rPr>
       </w:pPr>
-      <w:bookmarkStart w:id="8" w:name="_Toc483496736"/>
+      <w:bookmarkStart w:id="7" w:name="_Toc483496736"/>
       <w:r>
         <w:rPr>
           <w:rFonts w:ascii="Calibri" w:hAnsi="Calibri" w:cs="Calibri"/>
@@ -9106,7 +9104,7 @@
         <w:lastRenderedPageBreak/>
         <w:t>Interrogações</w:t>
       </w:r>
-      <w:bookmarkEnd w:id="8"/>
+      <w:bookmarkEnd w:id="7"/>
     </w:p>
     <w:p>
       <w:pPr>
@@ -9347,8 +9345,40 @@
           <w:sz w:val="32"/>
           <w:szCs w:val="32"/>
         </w:rPr>
-        <w:t>Quais membros com idade inferior a 20, ordenados por idade e ordem alfabetica?</w:t>
-      </w:r>
+        <w:t>Quais membros com idade inferior a 20</w:t>
+      </w:r>
+      <w:r>
+        <w:rPr>
+          <w:rFonts w:ascii="Calibri" w:hAnsi="Calibri" w:cs="Calibri"/>
+          <w:b/>
+          <w:color w:val="C00000"/>
+          <w:sz w:val="32"/>
+          <w:szCs w:val="32"/>
+        </w:rPr>
+        <w:t>?(</w:t>
+      </w:r>
+      <w:r>
+        <w:rPr>
+          <w:rFonts w:ascii="Calibri" w:hAnsi="Calibri" w:cs="Calibri"/>
+          <w:b/>
+          <w:color w:val="C00000"/>
+          <w:sz w:val="32"/>
+          <w:szCs w:val="32"/>
+        </w:rPr>
+        <w:t>ordenad</w:t>
+      </w:r>
+      <w:r>
+        <w:rPr>
+          <w:rFonts w:ascii="Calibri" w:hAnsi="Calibri" w:cs="Calibri"/>
+          <w:b/>
+          <w:color w:val="C00000"/>
+          <w:sz w:val="32"/>
+          <w:szCs w:val="32"/>
+        </w:rPr>
+        <w:t>os por idade e ordem alfabetica)</w:t>
+      </w:r>
+      <w:bookmarkStart w:id="8" w:name="_GoBack"/>
+      <w:bookmarkEnd w:id="8"/>
     </w:p>
     <w:p>
       <w:pPr>
@@ -9468,7 +9498,6 @@
           <w:rFonts w:ascii="Calibri" w:hAnsi="Calibri" w:cs="Calibri"/>
           <w:color w:val="000000"/>
           <w:szCs w:val="24"/>
-          <w:lang w:val="en-US"/>
         </w:rPr>
       </w:pPr>
       <w:r>
@@ -9477,7 +9506,6 @@
           <w:b/>
           <w:color w:val="0070C0"/>
           <w:szCs w:val="24"/>
-          <w:lang w:val="en-US"/>
         </w:rPr>
         <w:t>WHERE</w:t>
       </w:r>
@@ -9486,7 +9514,6 @@
           <w:rFonts w:ascii="Calibri" w:hAnsi="Calibri" w:cs="Calibri"/>
           <w:color w:val="000000"/>
           <w:szCs w:val="24"/>
-          <w:lang w:val="en-US"/>
         </w:rPr>
         <w:t xml:space="preserve"> idade &lt;20 </w:t>
       </w:r>
@@ -9496,7 +9523,6 @@
           <w:b/>
           <w:color w:val="0070C0"/>
           <w:szCs w:val="24"/>
-          <w:lang w:val="en-US"/>
         </w:rPr>
         <w:t>AND</w:t>
       </w:r>
@@ -9505,7 +9531,6 @@
           <w:rFonts w:ascii="Calibri" w:hAnsi="Calibri" w:cs="Calibri"/>
           <w:color w:val="000000"/>
           <w:szCs w:val="24"/>
-          <w:lang w:val="en-US"/>
         </w:rPr>
         <w:t xml:space="preserve"> id IN (</w:t>
       </w:r>
@@ -9515,7 +9540,6 @@
           <w:b/>
           <w:color w:val="0070C0"/>
           <w:szCs w:val="24"/>
-          <w:lang w:val="en-US"/>
         </w:rPr>
         <w:t>SELECT</w:t>
       </w:r>
@@ -9524,7 +9548,6 @@
           <w:rFonts w:ascii="Calibri" w:hAnsi="Calibri" w:cs="Calibri"/>
           <w:color w:val="000000"/>
           <w:szCs w:val="24"/>
-          <w:lang w:val="en-US"/>
         </w:rPr>
         <w:t xml:space="preserve"> id </w:t>
       </w:r>
@@ -9534,7 +9557,6 @@
           <w:b/>
           <w:color w:val="0070C0"/>
           <w:szCs w:val="24"/>
-          <w:lang w:val="en-US"/>
         </w:rPr>
         <w:t>FROM</w:t>
       </w:r>
@@ -9557,37 +9579,44 @@
           <w:rFonts w:ascii="Calibri" w:hAnsi="Calibri" w:cs="Calibri"/>
           <w:color w:val="000000"/>
           <w:szCs w:val="24"/>
+        </w:rPr>
+        <w:t>(</w:t>
+      </w:r>
+      <w:r>
+        <w:rPr>
+          <w:rFonts w:ascii="Calibri" w:hAnsi="Calibri" w:cs="Calibri"/>
+          <w:b/>
+          <w:color w:val="0070C0"/>
+          <w:szCs w:val="24"/>
+        </w:rPr>
+        <w:t>SELECT</w:t>
+      </w:r>
+      <w:r>
+        <w:rPr>
+          <w:rFonts w:ascii="Calibri" w:hAnsi="Calibri" w:cs="Calibri"/>
+          <w:color w:val="000000"/>
+          <w:szCs w:val="24"/>
+        </w:rPr>
+        <w:t xml:space="preserve"> idMembro </w:t>
+      </w:r>
+      <w:r>
+        <w:rPr>
+          <w:rFonts w:ascii="Calibri" w:hAnsi="Calibri" w:cs="Calibri"/>
+          <w:b/>
+          <w:color w:val="0070C0"/>
+          <w:szCs w:val="24"/>
+        </w:rPr>
+        <w:t>FR</w:t>
+      </w:r>
+      <w:r>
+        <w:rPr>
+          <w:rFonts w:ascii="Calibri" w:hAnsi="Calibri" w:cs="Calibri"/>
+          <w:b/>
+          <w:color w:val="0070C0"/>
+          <w:szCs w:val="24"/>
           <w:lang w:val="en-US"/>
         </w:rPr>
-        <w:t>(</w:t>
-      </w:r>
-      <w:r>
-        <w:rPr>
-          <w:rFonts w:ascii="Calibri" w:hAnsi="Calibri" w:cs="Calibri"/>
-          <w:b/>
-          <w:color w:val="0070C0"/>
-          <w:szCs w:val="24"/>
-        </w:rPr>
-        <w:t>SELECT</w:t>
-      </w:r>
-      <w:r>
-        <w:rPr>
-          <w:rFonts w:ascii="Calibri" w:hAnsi="Calibri" w:cs="Calibri"/>
-          <w:color w:val="000000"/>
-          <w:szCs w:val="24"/>
-          <w:lang w:val="en-US"/>
-        </w:rPr>
-        <w:t xml:space="preserve"> idMembro </w:t>
-      </w:r>
-      <w:r>
-        <w:rPr>
-          <w:rFonts w:ascii="Calibri" w:hAnsi="Calibri" w:cs="Calibri"/>
-          <w:b/>
-          <w:color w:val="0070C0"/>
-          <w:szCs w:val="24"/>
-          <w:lang w:val="en-US"/>
-        </w:rPr>
-        <w:t>FROM</w:t>
+        <w:t>OM</w:t>
       </w:r>
       <w:r>
         <w:rPr>
@@ -10515,27 +10544,7 @@
           <w:sz w:val="32"/>
           <w:szCs w:val="32"/>
         </w:rPr>
-        <w:t>Qua</w:t>
-      </w:r>
-      <w:r>
-        <w:rPr>
-          <w:rFonts w:ascii="Calibri" w:hAnsi="Calibri" w:cs="Calibri"/>
-          <w:b/>
-          <w:color w:val="C00000"/>
-          <w:sz w:val="32"/>
-          <w:szCs w:val="32"/>
-        </w:rPr>
-        <w:t>l é o ID do gerente Bruno Florenço</w:t>
-      </w:r>
-      <w:r>
-        <w:rPr>
-          <w:rFonts w:ascii="Calibri" w:hAnsi="Calibri" w:cs="Calibri"/>
-          <w:b/>
-          <w:color w:val="C00000"/>
-          <w:sz w:val="32"/>
-          <w:szCs w:val="32"/>
-        </w:rPr>
-        <w:t>?</w:t>
+        <w:t>Qual é o ID do gerente Bruno Florenço?</w:t>
       </w:r>
     </w:p>
     <w:p>
@@ -11191,17 +11200,7 @@
           <w:sz w:val="32"/>
           <w:szCs w:val="32"/>
         </w:rPr>
-        <w:t>a “esculpir”</w:t>
-      </w:r>
-      <w:r>
-        <w:rPr>
-          <w:rFonts w:ascii="Calibri" w:hAnsi="Calibri" w:cs="Calibri"/>
-          <w:b/>
-          <w:color w:val="C00000"/>
-          <w:sz w:val="32"/>
-          <w:szCs w:val="32"/>
-        </w:rPr>
-        <w:t>?</w:t>
+        <w:t>a “esculpir”?</w:t>
       </w:r>
     </w:p>
     <w:p>
@@ -11776,17 +11775,7 @@
           <w:sz w:val="32"/>
           <w:szCs w:val="32"/>
         </w:rPr>
-        <w:t xml:space="preserve">Quais são os </w:t>
-      </w:r>
-      <w:r>
-        <w:rPr>
-          <w:rFonts w:ascii="Calibri" w:hAnsi="Calibri" w:cs="Calibri"/>
-          <w:b/>
-          <w:color w:val="C00000"/>
-          <w:sz w:val="32"/>
-          <w:szCs w:val="32"/>
-        </w:rPr>
-        <w:t>horários que não são à sexta-feira nem à segunda-feira? (ordenados por ID)</w:t>
+        <w:t>Quais são os horários que não são à sexta-feira nem à segunda-feira? (ordenados por ID)</w:t>
       </w:r>
     </w:p>
     <w:p>
@@ -12372,7 +12361,13 @@
           <w:sz w:val="32"/>
           <w:szCs w:val="32"/>
         </w:rPr>
-        <w:t xml:space="preserve">Trigger para </w:t>
+        <w:t>Trigger para apagar um contrato após este ser criado se</w:t>
+      </w:r>
+      <w:r>
+        <w:rPr>
+          <w:rFonts w:ascii="Calibri" w:hAnsi="Calibri" w:cs="Calibri"/>
+        </w:rPr>
+        <w:t xml:space="preserve"> </w:t>
       </w:r>
       <w:r>
         <w:rPr>
@@ -12382,22 +12377,6 @@
           <w:sz w:val="32"/>
           <w:szCs w:val="32"/>
         </w:rPr>
-        <w:t>apagar um contrato após este ser criado se</w:t>
-      </w:r>
-      <w:r>
-        <w:rPr>
-          <w:rFonts w:ascii="Calibri" w:hAnsi="Calibri" w:cs="Calibri"/>
-        </w:rPr>
-        <w:t xml:space="preserve"> </w:t>
-      </w:r>
-      <w:r>
-        <w:rPr>
-          <w:rFonts w:ascii="Calibri" w:hAnsi="Calibri" w:cs="Calibri"/>
-          <w:b/>
-          <w:color w:val="C00000"/>
-          <w:sz w:val="32"/>
-          <w:szCs w:val="32"/>
-        </w:rPr>
         <w:t>ao ser inserido tiver um valor de pagamento inferior a 50</w:t>
       </w:r>
     </w:p>
@@ -12537,14 +12516,6 @@
           <w:lang w:val="en-US"/>
         </w:rPr>
         <w:tab/>
-      </w:r>
-      <w:r>
-        <w:rPr>
-          <w:rFonts w:ascii="Calibri" w:hAnsi="Calibri" w:cs="Calibri"/>
-          <w:b/>
-          <w:color w:val="0070C0"/>
-          <w:lang w:val="en-US"/>
-        </w:rPr>
         <w:t>BEGIN</w:t>
       </w:r>
     </w:p>
@@ -12747,17 +12718,7 @@
           <w:sz w:val="32"/>
           <w:szCs w:val="32"/>
         </w:rPr>
-        <w:t xml:space="preserve">Trigger para </w:t>
-      </w:r>
-      <w:r>
-        <w:rPr>
-          <w:rFonts w:ascii="Calibri" w:hAnsi="Calibri" w:cs="Calibri"/>
-          <w:b/>
-          <w:color w:val="C00000"/>
-          <w:sz w:val="32"/>
-          <w:szCs w:val="32"/>
-        </w:rPr>
-        <w:t>fazer ABORT após a criaç</w:t>
+        <w:t>Trigger para fazer ABORT após a criaç</w:t>
       </w:r>
       <w:r>
         <w:rPr>
@@ -13122,7 +13083,7 @@
         <w:rStyle w:val="PageNumber"/>
         <w:noProof/>
       </w:rPr>
-      <w:t>6</w:t>
+      <w:t>15</w:t>
     </w:r>
     <w:r>
       <w:rPr>
@@ -13316,7 +13277,7 @@
             </wp:anchor>
           </w:drawing>
         </mc:Choice>
-        <mc:Fallback xmlns:mo="http://schemas.microsoft.com/office/mac/office/2008/main" xmlns:mv="urn:schemas-microsoft-com:mac:vml" xmlns:w16se="http://schemas.microsoft.com/office/word/2015/wordml/symex" xmlns:w15="http://schemas.microsoft.com/office/word/2012/wordml" xmlns:cx8="http://schemas.microsoft.com/office/drawing/2016/5/14/chartex" xmlns:cx7="http://schemas.microsoft.com/office/drawing/2016/5/13/chartex" xmlns:cx6="http://schemas.microsoft.com/office/drawing/2016/5/12/chartex" xmlns:cx5="http://schemas.microsoft.com/office/drawing/2016/5/11/chartex" xmlns:cx4="http://schemas.microsoft.com/office/drawing/2016/5/10/chartex" xmlns:cx3="http://schemas.microsoft.com/office/drawing/2016/5/9/chartex" xmlns:cx2="http://schemas.microsoft.com/office/drawing/2015/10/21/chartex" xmlns:cx1="http://schemas.microsoft.com/office/drawing/2015/9/8/chartex" xmlns:cx="http://schemas.microsoft.com/office/drawing/2014/chartex">
+        <mc:Fallback xmlns:cx="http://schemas.microsoft.com/office/drawing/2014/chartex" xmlns:cx1="http://schemas.microsoft.com/office/drawing/2015/9/8/chartex" xmlns:cx2="http://schemas.microsoft.com/office/drawing/2015/10/21/chartex" xmlns:cx3="http://schemas.microsoft.com/office/drawing/2016/5/9/chartex" xmlns:cx4="http://schemas.microsoft.com/office/drawing/2016/5/10/chartex" xmlns:cx5="http://schemas.microsoft.com/office/drawing/2016/5/11/chartex" xmlns:cx6="http://schemas.microsoft.com/office/drawing/2016/5/12/chartex" xmlns:cx7="http://schemas.microsoft.com/office/drawing/2016/5/13/chartex" xmlns:cx8="http://schemas.microsoft.com/office/drawing/2016/5/14/chartex" xmlns:w15="http://schemas.microsoft.com/office/word/2012/wordml" xmlns:w16se="http://schemas.microsoft.com/office/word/2015/wordml/symex" xmlns:mv="urn:schemas-microsoft-com:mac:vml" xmlns:mo="http://schemas.microsoft.com/office/mac/office/2008/main">
           <w:pict>
             <v:group w14:anchorId="4D374CBB" id="Group 4" o:spid="_x0000_s1026" style="position:absolute;margin-left:-.5pt;margin-top:-20.95pt;width:495.8pt;height:37.75pt;z-index:-251657216;mso-position-horizontal-relative:margin;mso-width-relative:margin" coordsize="61722,4794" o:gfxdata="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">
               <v:shapetype id="_x0000_t75" coordsize="21600,21600" o:spt="75" o:preferrelative="t" path="m@4@5l@4@11@9@11@9@5xe" filled="f" stroked="f">
@@ -20484,7 +20445,7 @@
   <a:extraClrSchemeLst/>
   <a:extLst>
     <a:ext uri="{05A4C25C-085E-4340-85A3-A5531E510DB2}">
-      <thm15:themeFamily xmlns:thm15="http://schemas.microsoft.com/office/thememl/2012/main" xmlns="" name="Office Theme" id="{62F939B6-93AF-4DB8-9C6B-D6C7DFDC589F}" vid="{4A3C46E8-61CC-4603-A589-7422A47A8E4A}"/>
+      <thm15:themeFamily xmlns="" xmlns:thm15="http://schemas.microsoft.com/office/thememl/2012/main" name="Office Theme" id="{62F939B6-93AF-4DB8-9C6B-D6C7DFDC589F}" vid="{4A3C46E8-61CC-4603-A589-7422A47A8E4A}"/>
     </a:ext>
   </a:extLst>
 </a:theme>
@@ -20495,7 +20456,7 @@
 </file>
 
 <file path=customXml/itemProps1.xml><?xml version="1.0" encoding="utf-8"?>
-<ds:datastoreItem xmlns:ds="http://schemas.openxmlformats.org/officeDocument/2006/customXml" ds:itemID="{66B42551-3375-4EAB-86F4-1CD73450ABC7}">
+<ds:datastoreItem xmlns:ds="http://schemas.openxmlformats.org/officeDocument/2006/customXml" ds:itemID="{03441EA6-449C-4BE2-9811-313470C55EA2}">
   <ds:schemaRefs>
     <ds:schemaRef ds:uri="http://schemas.openxmlformats.org/officeDocument/2006/bibliography"/>
   </ds:schemaRefs>

</xml_diff>